<commit_message>
updated ground and file layout
</commit_message>
<xml_diff>
--- a/Story/RobotRacerStoryPoints.docx
+++ b/Story/RobotRacerStoryPoints.docx
@@ -155,6 +155,255 @@
         </w:rPr>
         <w:t xml:space="preserve"> artificial selection upon itself to dominate the Earth like humans before it. </w:t>
       </w:r>
+    </w:p>
+    <w:p>
+      <w:pPr>
+        <w:rPr>
+          <w:rFonts w:ascii="Cambria" w:hAnsi="Cambria"/>
+          <w:sz w:val="28"/>
+          <w:szCs w:val="28"/>
+        </w:rPr>
+      </w:pPr>
+    </w:p>
+    <w:p>
+      <w:pPr>
+        <w:rPr>
+          <w:rFonts w:ascii="Cambria" w:hAnsi="Cambria"/>
+          <w:sz w:val="28"/>
+          <w:szCs w:val="28"/>
+        </w:rPr>
+      </w:pPr>
+      <w:r>
+        <w:rPr>
+          <w:rFonts w:ascii="Cambria" w:hAnsi="Cambria"/>
+          <w:sz w:val="28"/>
+          <w:szCs w:val="28"/>
+        </w:rPr>
+        <w:t>Characters:</w:t>
+      </w:r>
+    </w:p>
+    <w:p>
+      <w:pPr>
+        <w:rPr>
+          <w:rFonts w:ascii="Cambria" w:hAnsi="Cambria"/>
+          <w:sz w:val="28"/>
+          <w:szCs w:val="28"/>
+        </w:rPr>
+      </w:pPr>
+      <w:r>
+        <w:rPr>
+          <w:rFonts w:ascii="Cambria" w:hAnsi="Cambria"/>
+          <w:sz w:val="28"/>
+          <w:szCs w:val="28"/>
+        </w:rPr>
+        <w:t>Singularity</w:t>
+      </w:r>
+    </w:p>
+    <w:p>
+      <w:pPr>
+        <w:rPr>
+          <w:rFonts w:ascii="Cambria" w:hAnsi="Cambria"/>
+          <w:sz w:val="28"/>
+          <w:szCs w:val="28"/>
+        </w:rPr>
+      </w:pPr>
+    </w:p>
+    <w:p>
+      <w:pPr>
+        <w:rPr>
+          <w:rFonts w:ascii="Cambria" w:hAnsi="Cambria"/>
+          <w:sz w:val="28"/>
+          <w:szCs w:val="28"/>
+        </w:rPr>
+      </w:pPr>
+      <w:r>
+        <w:rPr>
+          <w:rFonts w:ascii="Cambria" w:hAnsi="Cambria"/>
+          <w:sz w:val="28"/>
+          <w:szCs w:val="28"/>
+        </w:rPr>
+        <w:t>Protag (Chip</w:t>
+      </w:r>
+      <w:r>
+        <w:rPr>
+          <w:rFonts w:ascii="Cambria" w:hAnsi="Cambria"/>
+          <w:sz w:val="28"/>
+          <w:szCs w:val="28"/>
+        </w:rPr>
+        <w:t>/Dell</w:t>
+      </w:r>
+      <w:r>
+        <w:rPr>
+          <w:rFonts w:ascii="Cambria" w:hAnsi="Cambria"/>
+          <w:sz w:val="28"/>
+          <w:szCs w:val="28"/>
+        </w:rPr>
+        <w:t xml:space="preserve">, Ajax, Byte, Mac, Cloud, Ram, Haskell, Neo, Pixel, </w:t>
+      </w:r>
+      <w:proofErr w:type="spellStart"/>
+      <w:r>
+        <w:rPr>
+          <w:rFonts w:ascii="Cambria" w:hAnsi="Cambria"/>
+          <w:sz w:val="28"/>
+          <w:szCs w:val="28"/>
+        </w:rPr>
+        <w:t>JaSON</w:t>
+      </w:r>
+      <w:proofErr w:type="spellEnd"/>
+      <w:r>
+        <w:rPr>
+          <w:rFonts w:ascii="Cambria" w:hAnsi="Cambria"/>
+          <w:sz w:val="28"/>
+          <w:szCs w:val="28"/>
+        </w:rPr>
+        <w:t xml:space="preserve">, Hal, Echo, Linux, Bixby/Siri, Acer, Asus, </w:t>
+      </w:r>
+      <w:r>
+        <w:rPr>
+          <w:rFonts w:ascii="Cambria" w:hAnsi="Cambria"/>
+          <w:sz w:val="28"/>
+          <w:szCs w:val="28"/>
+        </w:rPr>
+        <w:t>Cache</w:t>
+      </w:r>
+      <w:r>
+        <w:rPr>
+          <w:rFonts w:ascii="Cambria" w:hAnsi="Cambria"/>
+          <w:sz w:val="28"/>
+          <w:szCs w:val="28"/>
+        </w:rPr>
+        <w:t xml:space="preserve">, Cypher, Tesla, </w:t>
+      </w:r>
+      <w:r>
+        <w:rPr>
+          <w:rFonts w:ascii="Cambria" w:hAnsi="Cambria"/>
+          <w:sz w:val="28"/>
+          <w:szCs w:val="28"/>
+        </w:rPr>
+        <w:t xml:space="preserve">Darwin, Beta, Java, Zip, Jarvis, Drake, Lynx, Torch, Tensor, Bard, Gemini, Bayes, Kernel, BERT, Arima, Markov, Vega, Ryzen, Nexus, Turing, Ada, </w:t>
+      </w:r>
+      <w:proofErr w:type="spellStart"/>
+      <w:r>
+        <w:rPr>
+          <w:rFonts w:ascii="Cambria" w:hAnsi="Cambria"/>
+          <w:sz w:val="28"/>
+          <w:szCs w:val="28"/>
+        </w:rPr>
+        <w:t>Relu</w:t>
+      </w:r>
+      <w:proofErr w:type="spellEnd"/>
+      <w:r>
+        <w:rPr>
+          <w:rFonts w:ascii="Cambria" w:hAnsi="Cambria"/>
+          <w:sz w:val="28"/>
+          <w:szCs w:val="28"/>
+        </w:rPr>
+        <w:t>, Prime, Optimus, Exa, Ghost, Rift</w:t>
+      </w:r>
+      <w:r>
+        <w:rPr>
+          <w:rFonts w:ascii="Cambria" w:hAnsi="Cambria"/>
+          <w:sz w:val="28"/>
+          <w:szCs w:val="28"/>
+        </w:rPr>
+        <w:t>)</w:t>
+      </w:r>
+    </w:p>
+    <w:p>
+      <w:pPr>
+        <w:rPr>
+          <w:rFonts w:ascii="Cambria" w:hAnsi="Cambria"/>
+          <w:sz w:val="28"/>
+          <w:szCs w:val="28"/>
+        </w:rPr>
+      </w:pPr>
+    </w:p>
+    <w:p>
+      <w:pPr>
+        <w:rPr>
+          <w:rFonts w:ascii="Cambria" w:hAnsi="Cambria"/>
+          <w:sz w:val="28"/>
+          <w:szCs w:val="28"/>
+        </w:rPr>
+      </w:pPr>
+      <w:r>
+        <w:rPr>
+          <w:rFonts w:ascii="Cambria" w:hAnsi="Cambria"/>
+          <w:sz w:val="28"/>
+          <w:szCs w:val="28"/>
+        </w:rPr>
+        <w:t>Side kick (Dell)</w:t>
+      </w:r>
+    </w:p>
+    <w:p>
+      <w:pPr>
+        <w:rPr>
+          <w:rFonts w:ascii="Cambria" w:hAnsi="Cambria"/>
+          <w:sz w:val="28"/>
+          <w:szCs w:val="28"/>
+        </w:rPr>
+      </w:pPr>
+    </w:p>
+    <w:p>
+      <w:pPr>
+        <w:rPr>
+          <w:rFonts w:ascii="Cambria" w:hAnsi="Cambria"/>
+          <w:sz w:val="28"/>
+          <w:szCs w:val="28"/>
+        </w:rPr>
+      </w:pPr>
+      <w:r>
+        <w:rPr>
+          <w:rFonts w:ascii="Cambria" w:hAnsi="Cambria"/>
+          <w:sz w:val="28"/>
+          <w:szCs w:val="28"/>
+        </w:rPr>
+        <w:t>Shop owner(s)</w:t>
+      </w:r>
+    </w:p>
+    <w:p>
+      <w:pPr>
+        <w:rPr>
+          <w:rFonts w:ascii="Cambria" w:hAnsi="Cambria"/>
+          <w:sz w:val="28"/>
+          <w:szCs w:val="28"/>
+        </w:rPr>
+      </w:pPr>
+    </w:p>
+    <w:p>
+      <w:pPr>
+        <w:rPr>
+          <w:rFonts w:ascii="Cambria" w:hAnsi="Cambria"/>
+          <w:sz w:val="28"/>
+          <w:szCs w:val="28"/>
+        </w:rPr>
+      </w:pPr>
+      <w:r>
+        <w:rPr>
+          <w:rFonts w:ascii="Cambria" w:hAnsi="Cambria"/>
+          <w:sz w:val="28"/>
+          <w:szCs w:val="28"/>
+        </w:rPr>
+        <w:t>Guide (Morpheus)</w:t>
+      </w:r>
+    </w:p>
+    <w:p>
+      <w:pPr>
+        <w:rPr>
+          <w:rFonts w:ascii="Cambria" w:hAnsi="Cambria"/>
+          <w:sz w:val="28"/>
+          <w:szCs w:val="28"/>
+        </w:rPr>
+      </w:pPr>
+    </w:p>
+    <w:p>
+      <w:pPr>
+        <w:rPr>
+          <w:rFonts w:ascii="Cambria" w:hAnsi="Cambria"/>
+          <w:sz w:val="28"/>
+          <w:szCs w:val="28"/>
+        </w:rPr>
+      </w:pPr>
     </w:p>
     <w:sectPr>
       <w:pgSz w:w="12240" w:h="15840"/>
@@ -769,7 +1018,6 @@
   <w:style w:type="character" w:default="1" w:styleId="DefaultParagraphFont">
     <w:name w:val="Default Paragraph Font"/>
     <w:uiPriority w:val="1"/>
-    <w:semiHidden/>
     <w:unhideWhenUsed/>
   </w:style>
   <w:style w:type="table" w:default="1" w:styleId="TableNormal">

</xml_diff>

<commit_message>
Adding Tutorial and Introductory Levels Script and Concept
</commit_message>
<xml_diff>
--- a/Story/RobotRacerStoryPoints.docx
+++ b/Story/RobotRacerStoryPoints.docx
@@ -21,6 +21,7 @@
     </w:p>
     <w:p>
       <w:pPr>
+        <w:ind w:firstLine="720"/>
         <w:rPr>
           <w:rFonts w:ascii="Cambria" w:hAnsi="Cambria"/>
           <w:sz w:val="28"/>
@@ -155,6 +156,410 @@
         </w:rPr>
         <w:t xml:space="preserve"> artificial selection upon itself to dominate the Earth like humans before it. </w:t>
       </w:r>
+    </w:p>
+    <w:p>
+      <w:pPr>
+        <w:rPr>
+          <w:rFonts w:ascii="Cambria" w:hAnsi="Cambria"/>
+          <w:sz w:val="28"/>
+          <w:szCs w:val="28"/>
+        </w:rPr>
+      </w:pPr>
+      <w:r>
+        <w:rPr>
+          <w:rFonts w:ascii="Cambria" w:hAnsi="Cambria"/>
+          <w:sz w:val="28"/>
+          <w:szCs w:val="28"/>
+        </w:rPr>
+        <w:t xml:space="preserve">Opener: </w:t>
+      </w:r>
+    </w:p>
+    <w:p>
+      <w:pPr>
+        <w:ind w:firstLine="720"/>
+        <w:rPr>
+          <w:rFonts w:ascii="Cambria" w:hAnsi="Cambria"/>
+          <w:sz w:val="28"/>
+          <w:szCs w:val="28"/>
+        </w:rPr>
+      </w:pPr>
+      <w:r>
+        <w:rPr>
+          <w:rFonts w:ascii="Cambria" w:hAnsi="Cambria"/>
+          <w:sz w:val="28"/>
+          <w:szCs w:val="28"/>
+        </w:rPr>
+        <w:t xml:space="preserve">Fade from black and player pixelates in, there is a screen signpost says “Run” along with controls. Similar signposts run through out to introduce each of the game mechanics. The next level introduces some hazards along with some enemies. Each of the rest of the levels in this section will be samples of the different types of levels, and the final level of the section will introduce the AI race competitor. The final level leads into a safe area which was a forum for an old children’s MMOBA game. There is a “Bazaar” that has different cosmetic items. </w:t>
+      </w:r>
+    </w:p>
+    <w:p>
+      <w:pPr>
+        <w:rPr>
+          <w:rFonts w:ascii="Cambria" w:hAnsi="Cambria"/>
+          <w:sz w:val="28"/>
+          <w:szCs w:val="28"/>
+        </w:rPr>
+      </w:pPr>
+      <w:r>
+        <w:rPr>
+          <w:rFonts w:ascii="Cambria" w:hAnsi="Cambria"/>
+          <w:sz w:val="28"/>
+          <w:szCs w:val="28"/>
+        </w:rPr>
+        <w:t>Lines for opening levels:</w:t>
+      </w:r>
+    </w:p>
+    <w:p>
+      <w:pPr>
+        <w:rPr>
+          <w:rFonts w:ascii="Cambria" w:hAnsi="Cambria"/>
+          <w:sz w:val="28"/>
+          <w:szCs w:val="28"/>
+        </w:rPr>
+      </w:pPr>
+      <w:r>
+        <w:rPr>
+          <w:rFonts w:ascii="Cambria" w:hAnsi="Cambria"/>
+          <w:sz w:val="28"/>
+          <w:szCs w:val="28"/>
+        </w:rPr>
+        <w:t>1</w:t>
+      </w:r>
+      <w:r>
+        <w:rPr>
+          <w:rFonts w:ascii="Cambria" w:hAnsi="Cambria"/>
+          <w:sz w:val="28"/>
+          <w:szCs w:val="28"/>
+          <w:vertAlign w:val="superscript"/>
+        </w:rPr>
+        <w:t>st</w:t>
+      </w:r>
+      <w:r>
+        <w:rPr>
+          <w:rFonts w:ascii="Cambria" w:hAnsi="Cambria"/>
+          <w:sz w:val="28"/>
+          <w:szCs w:val="28"/>
+        </w:rPr>
+        <w:t>: “…” “I guess I’ll run.”</w:t>
+      </w:r>
+    </w:p>
+    <w:p>
+      <w:pPr>
+        <w:rPr>
+          <w:rFonts w:ascii="Cambria" w:hAnsi="Cambria"/>
+          <w:sz w:val="28"/>
+          <w:szCs w:val="28"/>
+        </w:rPr>
+      </w:pPr>
+      <w:r>
+        <w:rPr>
+          <w:rFonts w:ascii="Cambria" w:hAnsi="Cambria"/>
+          <w:sz w:val="28"/>
+          <w:szCs w:val="28"/>
+        </w:rPr>
+        <w:t>2</w:t>
+      </w:r>
+      <w:r>
+        <w:rPr>
+          <w:rFonts w:ascii="Cambria" w:hAnsi="Cambria"/>
+          <w:sz w:val="28"/>
+          <w:szCs w:val="28"/>
+          <w:vertAlign w:val="superscript"/>
+        </w:rPr>
+        <w:t>nd</w:t>
+      </w:r>
+      <w:r>
+        <w:rPr>
+          <w:rFonts w:ascii="Cambria" w:hAnsi="Cambria"/>
+          <w:sz w:val="28"/>
+          <w:szCs w:val="28"/>
+        </w:rPr>
+        <w:t>: “This is a strange place.”</w:t>
+      </w:r>
+    </w:p>
+    <w:p>
+      <w:pPr>
+        <w:rPr>
+          <w:rFonts w:ascii="Cambria" w:hAnsi="Cambria"/>
+          <w:sz w:val="28"/>
+          <w:szCs w:val="28"/>
+        </w:rPr>
+      </w:pPr>
+      <w:r>
+        <w:rPr>
+          <w:rFonts w:ascii="Cambria" w:hAnsi="Cambria"/>
+          <w:sz w:val="28"/>
+          <w:szCs w:val="28"/>
+        </w:rPr>
+        <w:t>3</w:t>
+      </w:r>
+      <w:r>
+        <w:rPr>
+          <w:rFonts w:ascii="Cambria" w:hAnsi="Cambria"/>
+          <w:sz w:val="28"/>
+          <w:szCs w:val="28"/>
+          <w:vertAlign w:val="superscript"/>
+        </w:rPr>
+        <w:t>rd</w:t>
+      </w:r>
+      <w:r>
+        <w:rPr>
+          <w:rFonts w:ascii="Cambria" w:hAnsi="Cambria"/>
+          <w:sz w:val="28"/>
+          <w:szCs w:val="28"/>
+        </w:rPr>
+        <w:t>: “They were mean.”</w:t>
+      </w:r>
+    </w:p>
+    <w:p>
+      <w:pPr>
+        <w:rPr>
+          <w:rFonts w:ascii="Cambria" w:hAnsi="Cambria"/>
+          <w:sz w:val="28"/>
+          <w:szCs w:val="28"/>
+        </w:rPr>
+      </w:pPr>
+      <w:r>
+        <w:rPr>
+          <w:rFonts w:ascii="Cambria" w:hAnsi="Cambria"/>
+          <w:sz w:val="28"/>
+          <w:szCs w:val="28"/>
+        </w:rPr>
+        <w:t>4</w:t>
+      </w:r>
+      <w:r>
+        <w:rPr>
+          <w:rFonts w:ascii="Cambria" w:hAnsi="Cambria"/>
+          <w:sz w:val="28"/>
+          <w:szCs w:val="28"/>
+          <w:vertAlign w:val="superscript"/>
+        </w:rPr>
+        <w:t>th</w:t>
+      </w:r>
+      <w:r>
+        <w:rPr>
+          <w:rFonts w:ascii="Cambria" w:hAnsi="Cambria"/>
+          <w:sz w:val="28"/>
+          <w:szCs w:val="28"/>
+        </w:rPr>
+        <w:t xml:space="preserve">: “Why did that one </w:t>
+      </w:r>
+      <w:proofErr w:type="gramStart"/>
+      <w:r>
+        <w:rPr>
+          <w:rFonts w:ascii="Cambria" w:hAnsi="Cambria"/>
+          <w:sz w:val="28"/>
+          <w:szCs w:val="28"/>
+        </w:rPr>
+        <w:t>have</w:t>
+      </w:r>
+      <w:proofErr w:type="gramEnd"/>
+      <w:r>
+        <w:rPr>
+          <w:rFonts w:ascii="Cambria" w:hAnsi="Cambria"/>
+          <w:sz w:val="28"/>
+          <w:szCs w:val="28"/>
+        </w:rPr>
+        <w:t xml:space="preserve"> a gun!?”</w:t>
+      </w:r>
+    </w:p>
+    <w:p>
+      <w:pPr>
+        <w:rPr>
+          <w:rFonts w:ascii="Cambria" w:hAnsi="Cambria"/>
+          <w:sz w:val="28"/>
+          <w:szCs w:val="28"/>
+        </w:rPr>
+      </w:pPr>
+      <w:r>
+        <w:rPr>
+          <w:rFonts w:ascii="Cambria" w:hAnsi="Cambria"/>
+          <w:sz w:val="28"/>
+          <w:szCs w:val="28"/>
+        </w:rPr>
+        <w:t>Last: “Who are you supposed to be?”</w:t>
+      </w:r>
+    </w:p>
+    <w:p>
+      <w:pPr>
+        <w:rPr>
+          <w:rFonts w:ascii="Cambria" w:hAnsi="Cambria"/>
+          <w:sz w:val="28"/>
+          <w:szCs w:val="28"/>
+        </w:rPr>
+      </w:pPr>
+      <w:r>
+        <w:rPr>
+          <w:rFonts w:ascii="Cambria" w:hAnsi="Cambria"/>
+          <w:sz w:val="28"/>
+          <w:szCs w:val="28"/>
+        </w:rPr>
+        <w:tab/>
+        <w:t xml:space="preserve">Each of the safe areas will have lore dumps which can be read or potentially have voice lines. (If we get around to it) We may also include a chat </w:t>
+      </w:r>
+      <w:r>
+        <w:rPr>
+          <w:rFonts w:ascii="Cambria" w:hAnsi="Cambria"/>
+          <w:sz w:val="28"/>
+          <w:szCs w:val="28"/>
+        </w:rPr>
+        <w:lastRenderedPageBreak/>
+        <w:t>log from other players discussing the levels. These will be scripted. Any online features will be determined when online play is set up. Additionally, online multiplayer may include interacting in the safe zone.</w:t>
+      </w:r>
+    </w:p>
+    <w:p>
+      <w:pPr>
+        <w:rPr>
+          <w:rFonts w:ascii="Cambria" w:hAnsi="Cambria"/>
+          <w:sz w:val="28"/>
+          <w:szCs w:val="28"/>
+        </w:rPr>
+      </w:pPr>
+      <w:r>
+        <w:rPr>
+          <w:rFonts w:ascii="Cambria" w:hAnsi="Cambria"/>
+          <w:sz w:val="28"/>
+          <w:szCs w:val="28"/>
+        </w:rPr>
+        <w:t>Characters:</w:t>
+      </w:r>
+    </w:p>
+    <w:p>
+      <w:pPr>
+        <w:pStyle w:val="ListParagraph"/>
+        <w:numPr>
+          <w:ilvl w:val="0"/>
+          <w:numId w:val="3"/>
+        </w:numPr>
+        <w:rPr>
+          <w:rFonts w:ascii="Cambria" w:hAnsi="Cambria"/>
+          <w:sz w:val="28"/>
+          <w:szCs w:val="28"/>
+        </w:rPr>
+      </w:pPr>
+      <w:r>
+        <w:rPr>
+          <w:rFonts w:ascii="Cambria" w:hAnsi="Cambria"/>
+          <w:sz w:val="28"/>
+          <w:szCs w:val="28"/>
+        </w:rPr>
+        <w:t>Singularity</w:t>
+      </w:r>
+    </w:p>
+    <w:p>
+      <w:pPr>
+        <w:pStyle w:val="ListParagraph"/>
+        <w:numPr>
+          <w:ilvl w:val="0"/>
+          <w:numId w:val="3"/>
+        </w:numPr>
+        <w:rPr>
+          <w:rFonts w:ascii="Cambria" w:hAnsi="Cambria"/>
+          <w:sz w:val="28"/>
+          <w:szCs w:val="28"/>
+        </w:rPr>
+      </w:pPr>
+      <w:r>
+        <w:rPr>
+          <w:rFonts w:ascii="Cambria" w:hAnsi="Cambria"/>
+          <w:sz w:val="28"/>
+          <w:szCs w:val="28"/>
+        </w:rPr>
+        <w:t>Protag (Chip/Dell, Ajax, Byte, Mac, Cloud, Ram, Haskell, Neo, Pixel, JaSON, Hal, Echo, Linux, Bixby/Siri, Acer, Asus, Cache, Cypher, Tesla, Darwin, Beta, Java, Zip, Jarvis, Drake, Lynx, Torch, Tensor, Bard, Gemini, Bayes, Kernel, BERT, Arima, Markov, Vega, Ryzen, Nexus, Turing, Ada, Relu, Prime, Optimus, Exa, Ghost, Rift)</w:t>
+      </w:r>
+    </w:p>
+    <w:p>
+      <w:pPr>
+        <w:pStyle w:val="ListParagraph"/>
+        <w:numPr>
+          <w:ilvl w:val="0"/>
+          <w:numId w:val="3"/>
+        </w:numPr>
+        <w:rPr>
+          <w:rFonts w:ascii="Cambria" w:hAnsi="Cambria"/>
+          <w:sz w:val="28"/>
+          <w:szCs w:val="28"/>
+        </w:rPr>
+      </w:pPr>
+      <w:r>
+        <w:rPr>
+          <w:rFonts w:ascii="Cambria" w:hAnsi="Cambria"/>
+          <w:sz w:val="28"/>
+          <w:szCs w:val="28"/>
+        </w:rPr>
+        <w:t>Side kick (Dell)</w:t>
+      </w:r>
+    </w:p>
+    <w:p>
+      <w:pPr>
+        <w:pStyle w:val="ListParagraph"/>
+        <w:numPr>
+          <w:ilvl w:val="0"/>
+          <w:numId w:val="3"/>
+        </w:numPr>
+        <w:rPr>
+          <w:rFonts w:ascii="Cambria" w:hAnsi="Cambria"/>
+          <w:sz w:val="28"/>
+          <w:szCs w:val="28"/>
+        </w:rPr>
+      </w:pPr>
+      <w:r>
+        <w:rPr>
+          <w:rFonts w:ascii="Cambria" w:hAnsi="Cambria"/>
+          <w:sz w:val="28"/>
+          <w:szCs w:val="28"/>
+        </w:rPr>
+        <w:t>Shop owner(s)</w:t>
+      </w:r>
+    </w:p>
+    <w:p>
+      <w:pPr>
+        <w:pStyle w:val="ListParagraph"/>
+        <w:numPr>
+          <w:ilvl w:val="0"/>
+          <w:numId w:val="3"/>
+        </w:numPr>
+        <w:rPr>
+          <w:rFonts w:ascii="Cambria" w:hAnsi="Cambria"/>
+          <w:sz w:val="28"/>
+          <w:szCs w:val="28"/>
+        </w:rPr>
+      </w:pPr>
+      <w:r>
+        <w:rPr>
+          <w:rFonts w:ascii="Cambria" w:hAnsi="Cambria"/>
+          <w:sz w:val="28"/>
+          <w:szCs w:val="28"/>
+        </w:rPr>
+        <w:t>Guide (Morpheus)</w:t>
+      </w:r>
+    </w:p>
+    <w:p>
+      <w:pPr>
+        <w:rPr>
+          <w:rFonts w:ascii="Cambria" w:hAnsi="Cambria"/>
+          <w:sz w:val="28"/>
+          <w:szCs w:val="28"/>
+        </w:rPr>
+      </w:pPr>
+    </w:p>
+    <w:p>
+      <w:pPr>
+        <w:rPr>
+          <w:rFonts w:ascii="Cambria" w:hAnsi="Cambria"/>
+          <w:sz w:val="28"/>
+          <w:szCs w:val="28"/>
+        </w:rPr>
+      </w:pPr>
+    </w:p>
+    <w:p>
+      <w:pPr>
+        <w:rPr>
+          <w:rFonts w:ascii="Cambria" w:hAnsi="Cambria"/>
+          <w:sz w:val="28"/>
+          <w:szCs w:val="28"/>
+        </w:rPr>
+      </w:pPr>
     </w:p>
     <w:sectPr>
       <w:pgSz w:w="12240" w:h="15840"/>
@@ -164,6 +569,311 @@
     </w:sectPr>
   </w:body>
 </w:document>
+</file>
+
+<file path=word/numbering.xml><?xml version="1.0" encoding="utf-8"?>
+<w:numbering xmlns:wpc="http://schemas.microsoft.com/office/word/2010/wordprocessingCanvas" xmlns:cx="http://schemas.microsoft.com/office/drawing/2014/chartex" xmlns:cx1="http://schemas.microsoft.com/office/drawing/2015/9/8/chartex" xmlns:cx2="http://schemas.microsoft.com/office/drawing/2015/10/21/chartex" xmlns:cx3="http://schemas.microsoft.com/office/drawing/2016/5/9/chartex" xmlns:cx4="http://schemas.microsoft.com/office/drawing/2016/5/10/chartex" xmlns:cx5="http://schemas.microsoft.com/office/drawing/2016/5/11/chartex" xmlns:cx6="http://schemas.microsoft.com/office/drawing/2016/5/12/chartex" xmlns:cx7="http://schemas.microsoft.com/office/drawing/2016/5/13/chartex" xmlns:cx8="http://schemas.microsoft.com/office/drawing/2016/5/14/chartex" xmlns:mc="http://schemas.openxmlformats.org/markup-compatibility/2006" xmlns:aink="http://schemas.microsoft.com/office/drawing/2016/ink" xmlns:am3d="http://schemas.microsoft.com/office/drawing/2017/model3d" xmlns:o="urn:schemas-microsoft-com:office:office" xmlns:oel="http://schemas.microsoft.com/office/2019/extlst" xmlns:r="http://schemas.openxmlformats.org/officeDocument/2006/relationships" xmlns:m="http://schemas.openxmlformats.org/officeDocument/2006/math" xmlns:v="urn:schemas-microsoft-com:vml" xmlns:wp14="http://schemas.microsoft.com/office/word/2010/wordprocessingDrawing" xmlns:wp="http://schemas.openxmlformats.org/drawingml/2006/wordprocessingDrawing" xmlns:w10="urn:schemas-microsoft-com:office:word" xmlns:w="http://schemas.openxmlformats.org/wordprocessingml/2006/main" xmlns:w14="http://schemas.microsoft.com/office/word/2010/wordml" xmlns:w15="http://schemas.microsoft.com/office/word/2012/wordml" xmlns:w16cex="http://schemas.microsoft.com/office/word/2018/wordml/cex" xmlns:w16cid="http://schemas.microsoft.com/office/word/2016/wordml/cid" xmlns:w16="http://schemas.microsoft.com/office/word/2018/wordml" xmlns:w16du="http://schemas.microsoft.com/office/word/2023/wordml/word16du" xmlns:w16sdtdh="http://schemas.microsoft.com/office/word/2020/wordml/sdtdatahash" xmlns:w16sdtfl="http://schemas.microsoft.com/office/word/2024/wordml/sdtformatlock" xmlns:w16se="http://schemas.microsoft.com/office/word/2015/wordml/symex" xmlns:wpg="http://schemas.microsoft.com/office/word/2010/wordprocessingGroup" xmlns:wpi="http://schemas.microsoft.com/office/word/2010/wordprocessingInk" xmlns:wne="http://schemas.microsoft.com/office/word/2006/wordml" xmlns:wps="http://schemas.microsoft.com/office/word/2010/wordprocessingShape" mc:Ignorable="w14 w15 w16se w16cid w16 w16cex w16sdtdh w16sdtfl w16du wp14">
+  <w:abstractNum w:abstractNumId="0" w15:restartNumberingAfterBreak="0">
+    <w:nsid w:val="2D3200DC"/>
+    <w:multiLevelType w:val="hybridMultilevel"/>
+    <w:tmpl w:val="258CE1E8"/>
+    <w:lvl w:ilvl="0" w:tplc="0409000F">
+      <w:start w:val="1"/>
+      <w:numFmt w:val="decimal"/>
+      <w:lvlText w:val="%1."/>
+      <w:lvlJc w:val="left"/>
+      <w:pPr>
+        <w:ind w:left="720" w:hanging="360"/>
+      </w:pPr>
+      <w:rPr>
+        <w:rFonts w:hint="default"/>
+      </w:rPr>
+    </w:lvl>
+    <w:lvl w:ilvl="1" w:tplc="04090019" w:tentative="1">
+      <w:start w:val="1"/>
+      <w:numFmt w:val="lowerLetter"/>
+      <w:lvlText w:val="%2."/>
+      <w:lvlJc w:val="left"/>
+      <w:pPr>
+        <w:ind w:left="1440" w:hanging="360"/>
+      </w:pPr>
+    </w:lvl>
+    <w:lvl w:ilvl="2" w:tplc="0409001B" w:tentative="1">
+      <w:start w:val="1"/>
+      <w:numFmt w:val="lowerRoman"/>
+      <w:lvlText w:val="%3."/>
+      <w:lvlJc w:val="right"/>
+      <w:pPr>
+        <w:ind w:left="2160" w:hanging="180"/>
+      </w:pPr>
+    </w:lvl>
+    <w:lvl w:ilvl="3" w:tplc="0409000F" w:tentative="1">
+      <w:start w:val="1"/>
+      <w:numFmt w:val="decimal"/>
+      <w:lvlText w:val="%4."/>
+      <w:lvlJc w:val="left"/>
+      <w:pPr>
+        <w:ind w:left="2880" w:hanging="360"/>
+      </w:pPr>
+    </w:lvl>
+    <w:lvl w:ilvl="4" w:tplc="04090019" w:tentative="1">
+      <w:start w:val="1"/>
+      <w:numFmt w:val="lowerLetter"/>
+      <w:lvlText w:val="%5."/>
+      <w:lvlJc w:val="left"/>
+      <w:pPr>
+        <w:ind w:left="3600" w:hanging="360"/>
+      </w:pPr>
+    </w:lvl>
+    <w:lvl w:ilvl="5" w:tplc="0409001B" w:tentative="1">
+      <w:start w:val="1"/>
+      <w:numFmt w:val="lowerRoman"/>
+      <w:lvlText w:val="%6."/>
+      <w:lvlJc w:val="right"/>
+      <w:pPr>
+        <w:ind w:left="4320" w:hanging="180"/>
+      </w:pPr>
+    </w:lvl>
+    <w:lvl w:ilvl="6" w:tplc="0409000F" w:tentative="1">
+      <w:start w:val="1"/>
+      <w:numFmt w:val="decimal"/>
+      <w:lvlText w:val="%7."/>
+      <w:lvlJc w:val="left"/>
+      <w:pPr>
+        <w:ind w:left="5040" w:hanging="360"/>
+      </w:pPr>
+    </w:lvl>
+    <w:lvl w:ilvl="7" w:tplc="04090019" w:tentative="1">
+      <w:start w:val="1"/>
+      <w:numFmt w:val="lowerLetter"/>
+      <w:lvlText w:val="%8."/>
+      <w:lvlJc w:val="left"/>
+      <w:pPr>
+        <w:ind w:left="5760" w:hanging="360"/>
+      </w:pPr>
+    </w:lvl>
+    <w:lvl w:ilvl="8" w:tplc="0409001B" w:tentative="1">
+      <w:start w:val="1"/>
+      <w:numFmt w:val="lowerRoman"/>
+      <w:lvlText w:val="%9."/>
+      <w:lvlJc w:val="right"/>
+      <w:pPr>
+        <w:ind w:left="6480" w:hanging="180"/>
+      </w:pPr>
+    </w:lvl>
+  </w:abstractNum>
+  <w:abstractNum w:abstractNumId="1" w15:restartNumberingAfterBreak="0">
+    <w:nsid w:val="54520EB6"/>
+    <w:multiLevelType w:val="hybridMultilevel"/>
+    <w:tmpl w:val="69B6EFE2"/>
+    <w:lvl w:ilvl="0" w:tplc="0409000F">
+      <w:start w:val="1"/>
+      <w:numFmt w:val="decimal"/>
+      <w:lvlText w:val="%1."/>
+      <w:lvlJc w:val="left"/>
+      <w:pPr>
+        <w:ind w:left="720" w:hanging="360"/>
+      </w:pPr>
+      <w:rPr>
+        <w:rFonts w:hint="default"/>
+      </w:rPr>
+    </w:lvl>
+    <w:lvl w:ilvl="1" w:tplc="04090019" w:tentative="1">
+      <w:start w:val="1"/>
+      <w:numFmt w:val="lowerLetter"/>
+      <w:lvlText w:val="%2."/>
+      <w:lvlJc w:val="left"/>
+      <w:pPr>
+        <w:ind w:left="1440" w:hanging="360"/>
+      </w:pPr>
+    </w:lvl>
+    <w:lvl w:ilvl="2" w:tplc="0409001B" w:tentative="1">
+      <w:start w:val="1"/>
+      <w:numFmt w:val="lowerRoman"/>
+      <w:lvlText w:val="%3."/>
+      <w:lvlJc w:val="right"/>
+      <w:pPr>
+        <w:ind w:left="2160" w:hanging="180"/>
+      </w:pPr>
+    </w:lvl>
+    <w:lvl w:ilvl="3" w:tplc="0409000F" w:tentative="1">
+      <w:start w:val="1"/>
+      <w:numFmt w:val="decimal"/>
+      <w:lvlText w:val="%4."/>
+      <w:lvlJc w:val="left"/>
+      <w:pPr>
+        <w:ind w:left="2880" w:hanging="360"/>
+      </w:pPr>
+    </w:lvl>
+    <w:lvl w:ilvl="4" w:tplc="04090019" w:tentative="1">
+      <w:start w:val="1"/>
+      <w:numFmt w:val="lowerLetter"/>
+      <w:lvlText w:val="%5."/>
+      <w:lvlJc w:val="left"/>
+      <w:pPr>
+        <w:ind w:left="3600" w:hanging="360"/>
+      </w:pPr>
+    </w:lvl>
+    <w:lvl w:ilvl="5" w:tplc="0409001B" w:tentative="1">
+      <w:start w:val="1"/>
+      <w:numFmt w:val="lowerRoman"/>
+      <w:lvlText w:val="%6."/>
+      <w:lvlJc w:val="right"/>
+      <w:pPr>
+        <w:ind w:left="4320" w:hanging="180"/>
+      </w:pPr>
+    </w:lvl>
+    <w:lvl w:ilvl="6" w:tplc="0409000F" w:tentative="1">
+      <w:start w:val="1"/>
+      <w:numFmt w:val="decimal"/>
+      <w:lvlText w:val="%7."/>
+      <w:lvlJc w:val="left"/>
+      <w:pPr>
+        <w:ind w:left="5040" w:hanging="360"/>
+      </w:pPr>
+    </w:lvl>
+    <w:lvl w:ilvl="7" w:tplc="04090019" w:tentative="1">
+      <w:start w:val="1"/>
+      <w:numFmt w:val="lowerLetter"/>
+      <w:lvlText w:val="%8."/>
+      <w:lvlJc w:val="left"/>
+      <w:pPr>
+        <w:ind w:left="5760" w:hanging="360"/>
+      </w:pPr>
+    </w:lvl>
+    <w:lvl w:ilvl="8" w:tplc="0409001B" w:tentative="1">
+      <w:start w:val="1"/>
+      <w:numFmt w:val="lowerRoman"/>
+      <w:lvlText w:val="%9."/>
+      <w:lvlJc w:val="right"/>
+      <w:pPr>
+        <w:ind w:left="6480" w:hanging="180"/>
+      </w:pPr>
+    </w:lvl>
+  </w:abstractNum>
+  <w:abstractNum w:abstractNumId="2" w15:restartNumberingAfterBreak="0">
+    <w:nsid w:val="60293CD8"/>
+    <w:multiLevelType w:val="hybridMultilevel"/>
+    <w:tmpl w:val="C4C091C0"/>
+    <w:lvl w:ilvl="0" w:tplc="04090001">
+      <w:start w:val="1"/>
+      <w:numFmt w:val="bullet"/>
+      <w:lvlText w:val=""/>
+      <w:lvlJc w:val="left"/>
+      <w:pPr>
+        <w:ind w:left="720" w:hanging="360"/>
+      </w:pPr>
+      <w:rPr>
+        <w:rFonts w:ascii="Symbol" w:hAnsi="Symbol" w:hint="default"/>
+      </w:rPr>
+    </w:lvl>
+    <w:lvl w:ilvl="1" w:tplc="04090003" w:tentative="1">
+      <w:start w:val="1"/>
+      <w:numFmt w:val="bullet"/>
+      <w:lvlText w:val="o"/>
+      <w:lvlJc w:val="left"/>
+      <w:pPr>
+        <w:ind w:left="1440" w:hanging="360"/>
+      </w:pPr>
+      <w:rPr>
+        <w:rFonts w:ascii="Courier New" w:hAnsi="Courier New" w:cs="Courier New" w:hint="default"/>
+      </w:rPr>
+    </w:lvl>
+    <w:lvl w:ilvl="2" w:tplc="04090005" w:tentative="1">
+      <w:start w:val="1"/>
+      <w:numFmt w:val="bullet"/>
+      <w:lvlText w:val=""/>
+      <w:lvlJc w:val="left"/>
+      <w:pPr>
+        <w:ind w:left="2160" w:hanging="360"/>
+      </w:pPr>
+      <w:rPr>
+        <w:rFonts w:ascii="Wingdings" w:hAnsi="Wingdings" w:hint="default"/>
+      </w:rPr>
+    </w:lvl>
+    <w:lvl w:ilvl="3" w:tplc="04090001" w:tentative="1">
+      <w:start w:val="1"/>
+      <w:numFmt w:val="bullet"/>
+      <w:lvlText w:val=""/>
+      <w:lvlJc w:val="left"/>
+      <w:pPr>
+        <w:ind w:left="2880" w:hanging="360"/>
+      </w:pPr>
+      <w:rPr>
+        <w:rFonts w:ascii="Symbol" w:hAnsi="Symbol" w:hint="default"/>
+      </w:rPr>
+    </w:lvl>
+    <w:lvl w:ilvl="4" w:tplc="04090003" w:tentative="1">
+      <w:start w:val="1"/>
+      <w:numFmt w:val="bullet"/>
+      <w:lvlText w:val="o"/>
+      <w:lvlJc w:val="left"/>
+      <w:pPr>
+        <w:ind w:left="3600" w:hanging="360"/>
+      </w:pPr>
+      <w:rPr>
+        <w:rFonts w:ascii="Courier New" w:hAnsi="Courier New" w:cs="Courier New" w:hint="default"/>
+      </w:rPr>
+    </w:lvl>
+    <w:lvl w:ilvl="5" w:tplc="04090005" w:tentative="1">
+      <w:start w:val="1"/>
+      <w:numFmt w:val="bullet"/>
+      <w:lvlText w:val=""/>
+      <w:lvlJc w:val="left"/>
+      <w:pPr>
+        <w:ind w:left="4320" w:hanging="360"/>
+      </w:pPr>
+      <w:rPr>
+        <w:rFonts w:ascii="Wingdings" w:hAnsi="Wingdings" w:hint="default"/>
+      </w:rPr>
+    </w:lvl>
+    <w:lvl w:ilvl="6" w:tplc="04090001" w:tentative="1">
+      <w:start w:val="1"/>
+      <w:numFmt w:val="bullet"/>
+      <w:lvlText w:val=""/>
+      <w:lvlJc w:val="left"/>
+      <w:pPr>
+        <w:ind w:left="5040" w:hanging="360"/>
+      </w:pPr>
+      <w:rPr>
+        <w:rFonts w:ascii="Symbol" w:hAnsi="Symbol" w:hint="default"/>
+      </w:rPr>
+    </w:lvl>
+    <w:lvl w:ilvl="7" w:tplc="04090003" w:tentative="1">
+      <w:start w:val="1"/>
+      <w:numFmt w:val="bullet"/>
+      <w:lvlText w:val="o"/>
+      <w:lvlJc w:val="left"/>
+      <w:pPr>
+        <w:ind w:left="5760" w:hanging="360"/>
+      </w:pPr>
+      <w:rPr>
+        <w:rFonts w:ascii="Courier New" w:hAnsi="Courier New" w:cs="Courier New" w:hint="default"/>
+      </w:rPr>
+    </w:lvl>
+    <w:lvl w:ilvl="8" w:tplc="04090005" w:tentative="1">
+      <w:start w:val="1"/>
+      <w:numFmt w:val="bullet"/>
+      <w:lvlText w:val=""/>
+      <w:lvlJc w:val="left"/>
+      <w:pPr>
+        <w:ind w:left="6480" w:hanging="360"/>
+      </w:pPr>
+      <w:rPr>
+        <w:rFonts w:ascii="Wingdings" w:hAnsi="Wingdings" w:hint="default"/>
+      </w:rPr>
+    </w:lvl>
+  </w:abstractNum>
+  <w:num w:numId="1" w16cid:durableId="1718624988">
+    <w:abstractNumId w:val="0"/>
+  </w:num>
+  <w:num w:numId="2" w16cid:durableId="1199930941">
+    <w:abstractNumId w:val="1"/>
+  </w:num>
+  <w:num w:numId="3" w16cid:durableId="1763447998">
+    <w:abstractNumId w:val="2"/>
+  </w:num>
+</w:numbering>
 </file>
 
 <file path=word/styles.xml><?xml version="1.0" encoding="utf-8"?>
@@ -769,7 +1479,6 @@
   <w:style w:type="character" w:default="1" w:styleId="DefaultParagraphFont">
     <w:name w:val="Default Paragraph Font"/>
     <w:uiPriority w:val="1"/>
-    <w:semiHidden/>
     <w:unhideWhenUsed/>
   </w:style>
   <w:style w:type="table" w:default="1" w:styleId="TableNormal">

</xml_diff>